<commit_message>
fixed table and customer prompts
</commit_message>
<xml_diff>
--- a/instructions.docx
+++ b/instructions.docx
@@ -1294,6 +1294,7 @@
           <w:color w:val="800000"/>
           <w:sz w:val="21"/>
           <w:szCs w:val="21"/>
+          <w:highlight w:val="yellow"/>
         </w:rPr>
         <w:t>`</w:t>
       </w:r>
@@ -1303,6 +1304,7 @@
           <w:color w:val="000000"/>
           <w:sz w:val="21"/>
           <w:szCs w:val="21"/>
+          <w:highlight w:val="yellow"/>
         </w:rPr>
         <w:t>. Running this application will first display all of the items available for sale. Include the ids, names, and prices of products for sale.</w:t>
       </w:r>
@@ -1346,362 +1348,402 @@
           <w:sz w:val="21"/>
           <w:szCs w:val="21"/>
         </w:rPr>
-        <w:t xml:space="preserve"> The app should then prompt users with two messages.</w:t>
+        <w:t xml:space="preserve"> </w:t>
+      </w:r>
+      <w:r>
+        <w:rPr>
+          <w:rFonts w:ascii="Consolas" w:eastAsia="Times New Roman" w:hAnsi="Consolas" w:cs="Times New Roman"/>
+          <w:color w:val="000000"/>
+          <w:sz w:val="21"/>
+          <w:szCs w:val="21"/>
+          <w:highlight w:val="yellow"/>
+        </w:rPr>
+        <w:t>The app should then prompt users with two messages.</w:t>
+      </w:r>
+    </w:p>
+    <w:p>
+      <w:pPr>
+        <w:shd w:val="clear" w:color="auto" w:fill="FFFFFF"/>
+        <w:spacing w:after="0" w:line="285" w:lineRule="atLeast"/>
+        <w:rPr>
+          <w:rFonts w:ascii="Consolas" w:eastAsia="Times New Roman" w:hAnsi="Consolas" w:cs="Times New Roman"/>
+          <w:color w:val="000000"/>
+          <w:sz w:val="21"/>
+          <w:szCs w:val="21"/>
+        </w:rPr>
+      </w:pPr>
+    </w:p>
+    <w:p>
+      <w:pPr>
+        <w:shd w:val="clear" w:color="auto" w:fill="FFFFFF"/>
+        <w:spacing w:after="0" w:line="285" w:lineRule="atLeast"/>
+        <w:rPr>
+          <w:rFonts w:ascii="Consolas" w:eastAsia="Times New Roman" w:hAnsi="Consolas" w:cs="Times New Roman"/>
+          <w:color w:val="000000"/>
+          <w:sz w:val="21"/>
+          <w:szCs w:val="21"/>
+          <w:highlight w:val="yellow"/>
+        </w:rPr>
+      </w:pPr>
+      <w:r>
+        <w:rPr>
+          <w:rFonts w:ascii="Consolas" w:eastAsia="Times New Roman" w:hAnsi="Consolas" w:cs="Times New Roman"/>
+          <w:color w:val="000000"/>
+          <w:sz w:val="21"/>
+          <w:szCs w:val="21"/>
+        </w:rPr>
+        <w:t xml:space="preserve">   </w:t>
+      </w:r>
+      <w:r>
+        <w:rPr>
+          <w:rFonts w:ascii="Consolas" w:eastAsia="Times New Roman" w:hAnsi="Consolas" w:cs="Times New Roman"/>
+          <w:color w:val="0451A5"/>
+          <w:sz w:val="21"/>
+          <w:szCs w:val="21"/>
+          <w:highlight w:val="yellow"/>
+        </w:rPr>
+        <w:t>*</w:t>
+      </w:r>
+      <w:r>
+        <w:rPr>
+          <w:rFonts w:ascii="Consolas" w:eastAsia="Times New Roman" w:hAnsi="Consolas" w:cs="Times New Roman"/>
+          <w:color w:val="000000"/>
+          <w:sz w:val="21"/>
+          <w:szCs w:val="21"/>
+          <w:highlight w:val="yellow"/>
+        </w:rPr>
+        <w:t xml:space="preserve"> The first should ask them the ID of the product they would like to buy.</w:t>
+      </w:r>
+    </w:p>
+    <w:p>
+      <w:pPr>
+        <w:shd w:val="clear" w:color="auto" w:fill="FFFFFF"/>
+        <w:spacing w:after="0" w:line="285" w:lineRule="atLeast"/>
+        <w:rPr>
+          <w:rFonts w:ascii="Consolas" w:eastAsia="Times New Roman" w:hAnsi="Consolas" w:cs="Times New Roman"/>
+          <w:color w:val="000000"/>
+          <w:sz w:val="21"/>
+          <w:szCs w:val="21"/>
+        </w:rPr>
+      </w:pPr>
+      <w:r>
+        <w:rPr>
+          <w:rFonts w:ascii="Consolas" w:eastAsia="Times New Roman" w:hAnsi="Consolas" w:cs="Times New Roman"/>
+          <w:color w:val="000000"/>
+          <w:sz w:val="21"/>
+          <w:szCs w:val="21"/>
+          <w:highlight w:val="yellow"/>
+        </w:rPr>
+        <w:t xml:space="preserve">   </w:t>
+      </w:r>
+      <w:r>
+        <w:rPr>
+          <w:rFonts w:ascii="Consolas" w:eastAsia="Times New Roman" w:hAnsi="Consolas" w:cs="Times New Roman"/>
+          <w:color w:val="0451A5"/>
+          <w:sz w:val="21"/>
+          <w:szCs w:val="21"/>
+          <w:highlight w:val="yellow"/>
+        </w:rPr>
+        <w:t>*</w:t>
+      </w:r>
+      <w:r>
+        <w:rPr>
+          <w:rFonts w:ascii="Consolas" w:eastAsia="Times New Roman" w:hAnsi="Consolas" w:cs="Times New Roman"/>
+          <w:color w:val="000000"/>
+          <w:sz w:val="21"/>
+          <w:szCs w:val="21"/>
+          <w:highlight w:val="yellow"/>
+        </w:rPr>
+        <w:t xml:space="preserve"> The second message should ask how many units of the product they would like to buy.</w:t>
+      </w:r>
+    </w:p>
+    <w:p>
+      <w:pPr>
+        <w:shd w:val="clear" w:color="auto" w:fill="FFFFFF"/>
+        <w:spacing w:after="0" w:line="285" w:lineRule="atLeast"/>
+        <w:rPr>
+          <w:rFonts w:ascii="Consolas" w:eastAsia="Times New Roman" w:hAnsi="Consolas" w:cs="Times New Roman"/>
+          <w:color w:val="000000"/>
+          <w:sz w:val="21"/>
+          <w:szCs w:val="21"/>
+        </w:rPr>
+      </w:pPr>
+    </w:p>
+    <w:p>
+      <w:pPr>
+        <w:shd w:val="clear" w:color="auto" w:fill="FFFFFF"/>
+        <w:spacing w:after="0" w:line="285" w:lineRule="atLeast"/>
+        <w:rPr>
+          <w:rFonts w:ascii="Consolas" w:eastAsia="Times New Roman" w:hAnsi="Consolas" w:cs="Times New Roman"/>
+          <w:color w:val="000000"/>
+          <w:sz w:val="21"/>
+          <w:szCs w:val="21"/>
+          <w:highlight w:val="yellow"/>
+        </w:rPr>
+      </w:pPr>
+      <w:r>
+        <w:rPr>
+          <w:rFonts w:ascii="Consolas" w:eastAsia="Times New Roman" w:hAnsi="Consolas" w:cs="Times New Roman"/>
+          <w:color w:val="0451A5"/>
+          <w:sz w:val="21"/>
+          <w:szCs w:val="21"/>
+          <w:highlight w:val="yellow"/>
+        </w:rPr>
+        <w:t>7.</w:t>
+      </w:r>
+      <w:r>
+        <w:rPr>
+          <w:rFonts w:ascii="Consolas" w:eastAsia="Times New Roman" w:hAnsi="Consolas" w:cs="Times New Roman"/>
+          <w:color w:val="000000"/>
+          <w:sz w:val="21"/>
+          <w:szCs w:val="21"/>
+          <w:highlight w:val="yellow"/>
+        </w:rPr>
+        <w:t xml:space="preserve"> Once the customer has placed the order, your application should check if your store has enough of the product to meet the customer's request.</w:t>
+      </w:r>
+    </w:p>
+    <w:p>
+      <w:pPr>
+        <w:shd w:val="clear" w:color="auto" w:fill="FFFFFF"/>
+        <w:spacing w:after="0" w:line="285" w:lineRule="atLeast"/>
+        <w:rPr>
+          <w:rFonts w:ascii="Consolas" w:eastAsia="Times New Roman" w:hAnsi="Consolas" w:cs="Times New Roman"/>
+          <w:color w:val="000000"/>
+          <w:sz w:val="21"/>
+          <w:szCs w:val="21"/>
+          <w:highlight w:val="yellow"/>
+        </w:rPr>
+      </w:pPr>
+    </w:p>
+    <w:p>
+      <w:pPr>
+        <w:shd w:val="clear" w:color="auto" w:fill="FFFFFF"/>
+        <w:spacing w:after="0" w:line="285" w:lineRule="atLeast"/>
+        <w:rPr>
+          <w:rFonts w:ascii="Consolas" w:eastAsia="Times New Roman" w:hAnsi="Consolas" w:cs="Times New Roman"/>
+          <w:color w:val="000000"/>
+          <w:sz w:val="21"/>
+          <w:szCs w:val="21"/>
+          <w:highlight w:val="yellow"/>
+        </w:rPr>
+      </w:pPr>
+      <w:r>
+        <w:rPr>
+          <w:rFonts w:ascii="Consolas" w:eastAsia="Times New Roman" w:hAnsi="Consolas" w:cs="Times New Roman"/>
+          <w:color w:val="000000"/>
+          <w:sz w:val="21"/>
+          <w:szCs w:val="21"/>
+          <w:highlight w:val="yellow"/>
+        </w:rPr>
+        <w:t xml:space="preserve">   </w:t>
+      </w:r>
+      <w:r>
+        <w:rPr>
+          <w:rFonts w:ascii="Consolas" w:eastAsia="Times New Roman" w:hAnsi="Consolas" w:cs="Times New Roman"/>
+          <w:color w:val="0451A5"/>
+          <w:sz w:val="21"/>
+          <w:szCs w:val="21"/>
+          <w:highlight w:val="yellow"/>
+        </w:rPr>
+        <w:t>*</w:t>
+      </w:r>
+      <w:r>
+        <w:rPr>
+          <w:rFonts w:ascii="Consolas" w:eastAsia="Times New Roman" w:hAnsi="Consolas" w:cs="Times New Roman"/>
+          <w:color w:val="000000"/>
+          <w:sz w:val="21"/>
+          <w:szCs w:val="21"/>
+          <w:highlight w:val="yellow"/>
+        </w:rPr>
+        <w:t xml:space="preserve"> If not, the app should log a phrase like </w:t>
+      </w:r>
+      <w:r>
+        <w:rPr>
+          <w:rFonts w:ascii="Consolas" w:eastAsia="Times New Roman" w:hAnsi="Consolas" w:cs="Times New Roman"/>
+          <w:color w:val="800000"/>
+          <w:sz w:val="21"/>
+          <w:szCs w:val="21"/>
+          <w:highlight w:val="yellow"/>
+        </w:rPr>
+        <w:t xml:space="preserve">`Insufficient </w:t>
+      </w:r>
+      <w:proofErr w:type="gramStart"/>
+      <w:r>
+        <w:rPr>
+          <w:rFonts w:ascii="Consolas" w:eastAsia="Times New Roman" w:hAnsi="Consolas" w:cs="Times New Roman"/>
+          <w:color w:val="800000"/>
+          <w:sz w:val="21"/>
+          <w:szCs w:val="21"/>
+          <w:highlight w:val="yellow"/>
+        </w:rPr>
+        <w:t>quantity!`</w:t>
+      </w:r>
+      <w:proofErr w:type="gramEnd"/>
+      <w:r>
+        <w:rPr>
+          <w:rFonts w:ascii="Consolas" w:eastAsia="Times New Roman" w:hAnsi="Consolas" w:cs="Times New Roman"/>
+          <w:color w:val="000000"/>
+          <w:sz w:val="21"/>
+          <w:szCs w:val="21"/>
+          <w:highlight w:val="yellow"/>
+        </w:rPr>
+        <w:t>, and then prevent the order from going through.</w:t>
+      </w:r>
+    </w:p>
+    <w:p>
+      <w:pPr>
+        <w:shd w:val="clear" w:color="auto" w:fill="FFFFFF"/>
+        <w:spacing w:after="0" w:line="285" w:lineRule="atLeast"/>
+        <w:rPr>
+          <w:rFonts w:ascii="Consolas" w:eastAsia="Times New Roman" w:hAnsi="Consolas" w:cs="Times New Roman"/>
+          <w:color w:val="000000"/>
+          <w:sz w:val="21"/>
+          <w:szCs w:val="21"/>
+          <w:highlight w:val="yellow"/>
+        </w:rPr>
+      </w:pPr>
+    </w:p>
+    <w:p>
+      <w:pPr>
+        <w:shd w:val="clear" w:color="auto" w:fill="FFFFFF"/>
+        <w:spacing w:after="0" w:line="285" w:lineRule="atLeast"/>
+        <w:rPr>
+          <w:rFonts w:ascii="Consolas" w:eastAsia="Times New Roman" w:hAnsi="Consolas" w:cs="Times New Roman"/>
+          <w:color w:val="000000"/>
+          <w:sz w:val="21"/>
+          <w:szCs w:val="21"/>
+          <w:highlight w:val="yellow"/>
+        </w:rPr>
+      </w:pPr>
+      <w:r>
+        <w:rPr>
+          <w:rFonts w:ascii="Consolas" w:eastAsia="Times New Roman" w:hAnsi="Consolas" w:cs="Times New Roman"/>
+          <w:color w:val="0451A5"/>
+          <w:sz w:val="21"/>
+          <w:szCs w:val="21"/>
+          <w:highlight w:val="yellow"/>
+        </w:rPr>
+        <w:t>8.</w:t>
+      </w:r>
+      <w:r>
+        <w:rPr>
+          <w:rFonts w:ascii="Consolas" w:eastAsia="Times New Roman" w:hAnsi="Consolas" w:cs="Times New Roman"/>
+          <w:color w:val="000000"/>
+          <w:sz w:val="21"/>
+          <w:szCs w:val="21"/>
+          <w:highlight w:val="yellow"/>
+        </w:rPr>
+        <w:t xml:space="preserve"> However, if your store </w:t>
+      </w:r>
+      <w:r>
+        <w:rPr>
+          <w:rFonts w:ascii="Consolas" w:eastAsia="Times New Roman" w:hAnsi="Consolas" w:cs="Times New Roman"/>
+          <w:i/>
+          <w:iCs/>
+          <w:color w:val="000000"/>
+          <w:sz w:val="21"/>
+          <w:szCs w:val="21"/>
+          <w:highlight w:val="yellow"/>
+        </w:rPr>
+        <w:t>_does_</w:t>
+      </w:r>
+      <w:r>
+        <w:rPr>
+          <w:rFonts w:ascii="Consolas" w:eastAsia="Times New Roman" w:hAnsi="Consolas" w:cs="Times New Roman"/>
+          <w:color w:val="000000"/>
+          <w:sz w:val="21"/>
+          <w:szCs w:val="21"/>
+          <w:highlight w:val="yellow"/>
+        </w:rPr>
+        <w:t xml:space="preserve"> have enough of the product, you should fulfill the customer's order.</w:t>
+      </w:r>
+    </w:p>
+    <w:p>
+      <w:pPr>
+        <w:shd w:val="clear" w:color="auto" w:fill="FFFFFF"/>
+        <w:spacing w:after="0" w:line="285" w:lineRule="atLeast"/>
+        <w:rPr>
+          <w:rFonts w:ascii="Consolas" w:eastAsia="Times New Roman" w:hAnsi="Consolas" w:cs="Times New Roman"/>
+          <w:color w:val="000000"/>
+          <w:sz w:val="21"/>
+          <w:szCs w:val="21"/>
+          <w:highlight w:val="yellow"/>
+        </w:rPr>
+      </w:pPr>
+      <w:r>
+        <w:rPr>
+          <w:rFonts w:ascii="Consolas" w:eastAsia="Times New Roman" w:hAnsi="Consolas" w:cs="Times New Roman"/>
+          <w:color w:val="000000"/>
+          <w:sz w:val="21"/>
+          <w:szCs w:val="21"/>
+          <w:highlight w:val="yellow"/>
+        </w:rPr>
+        <w:t xml:space="preserve">   </w:t>
+      </w:r>
+      <w:r>
+        <w:rPr>
+          <w:rFonts w:ascii="Consolas" w:eastAsia="Times New Roman" w:hAnsi="Consolas" w:cs="Times New Roman"/>
+          <w:color w:val="0451A5"/>
+          <w:sz w:val="21"/>
+          <w:szCs w:val="21"/>
+          <w:highlight w:val="yellow"/>
+        </w:rPr>
+        <w:t>*</w:t>
+      </w:r>
+      <w:r>
+        <w:rPr>
+          <w:rFonts w:ascii="Consolas" w:eastAsia="Times New Roman" w:hAnsi="Consolas" w:cs="Times New Roman"/>
+          <w:color w:val="000000"/>
+          <w:sz w:val="21"/>
+          <w:szCs w:val="21"/>
+          <w:highlight w:val="yellow"/>
+        </w:rPr>
+        <w:t xml:space="preserve"> This means updating the SQL database to reflect the remaining quantity.</w:t>
+      </w:r>
+    </w:p>
+    <w:p>
+      <w:pPr>
+        <w:shd w:val="clear" w:color="auto" w:fill="FFFFFF"/>
+        <w:spacing w:after="0" w:line="285" w:lineRule="atLeast"/>
+        <w:rPr>
+          <w:rFonts w:ascii="Consolas" w:eastAsia="Times New Roman" w:hAnsi="Consolas" w:cs="Times New Roman"/>
+          <w:color w:val="000000"/>
+          <w:sz w:val="21"/>
+          <w:szCs w:val="21"/>
+        </w:rPr>
+      </w:pPr>
+      <w:r>
+        <w:rPr>
+          <w:rFonts w:ascii="Consolas" w:eastAsia="Times New Roman" w:hAnsi="Consolas" w:cs="Times New Roman"/>
+          <w:color w:val="000000"/>
+          <w:sz w:val="21"/>
+          <w:szCs w:val="21"/>
+          <w:highlight w:val="yellow"/>
+        </w:rPr>
+        <w:t xml:space="preserve">   </w:t>
+      </w:r>
+      <w:r>
+        <w:rPr>
+          <w:rFonts w:ascii="Consolas" w:eastAsia="Times New Roman" w:hAnsi="Consolas" w:cs="Times New Roman"/>
+          <w:color w:val="0451A5"/>
+          <w:sz w:val="21"/>
+          <w:szCs w:val="21"/>
+          <w:highlight w:val="yellow"/>
+        </w:rPr>
+        <w:t>*</w:t>
+      </w:r>
+      <w:r>
+        <w:rPr>
+          <w:rFonts w:ascii="Consolas" w:eastAsia="Times New Roman" w:hAnsi="Consolas" w:cs="Times New Roman"/>
+          <w:color w:val="000000"/>
+          <w:sz w:val="21"/>
+          <w:szCs w:val="21"/>
+          <w:highlight w:val="yellow"/>
+        </w:rPr>
+        <w:t xml:space="preserve"> Once the update goes through, show the customer the total cost of their purchase.</w:t>
       </w:r>
       <w:bookmarkStart w:id="0" w:name="_GoBack"/>
       <w:bookmarkEnd w:id="0"/>
-    </w:p>
-    <w:p>
-      <w:pPr>
-        <w:shd w:val="clear" w:color="auto" w:fill="FFFFFF"/>
-        <w:spacing w:after="0" w:line="285" w:lineRule="atLeast"/>
-        <w:rPr>
-          <w:rFonts w:ascii="Consolas" w:eastAsia="Times New Roman" w:hAnsi="Consolas" w:cs="Times New Roman"/>
-          <w:color w:val="000000"/>
-          <w:sz w:val="21"/>
-          <w:szCs w:val="21"/>
-        </w:rPr>
-      </w:pPr>
-    </w:p>
-    <w:p>
-      <w:pPr>
-        <w:shd w:val="clear" w:color="auto" w:fill="FFFFFF"/>
-        <w:spacing w:after="0" w:line="285" w:lineRule="atLeast"/>
-        <w:rPr>
-          <w:rFonts w:ascii="Consolas" w:eastAsia="Times New Roman" w:hAnsi="Consolas" w:cs="Times New Roman"/>
-          <w:color w:val="000000"/>
-          <w:sz w:val="21"/>
-          <w:szCs w:val="21"/>
-        </w:rPr>
-      </w:pPr>
-      <w:r>
-        <w:rPr>
-          <w:rFonts w:ascii="Consolas" w:eastAsia="Times New Roman" w:hAnsi="Consolas" w:cs="Times New Roman"/>
-          <w:color w:val="000000"/>
-          <w:sz w:val="21"/>
-          <w:szCs w:val="21"/>
-        </w:rPr>
-        <w:t xml:space="preserve">   </w:t>
-      </w:r>
-      <w:r>
-        <w:rPr>
-          <w:rFonts w:ascii="Consolas" w:eastAsia="Times New Roman" w:hAnsi="Consolas" w:cs="Times New Roman"/>
-          <w:color w:val="0451A5"/>
-          <w:sz w:val="21"/>
-          <w:szCs w:val="21"/>
-        </w:rPr>
-        <w:t>*</w:t>
-      </w:r>
-      <w:r>
-        <w:rPr>
-          <w:rFonts w:ascii="Consolas" w:eastAsia="Times New Roman" w:hAnsi="Consolas" w:cs="Times New Roman"/>
-          <w:color w:val="000000"/>
-          <w:sz w:val="21"/>
-          <w:szCs w:val="21"/>
-        </w:rPr>
-        <w:t xml:space="preserve"> The first should ask them the ID of the product they would like to buy.</w:t>
-      </w:r>
-    </w:p>
-    <w:p>
-      <w:pPr>
-        <w:shd w:val="clear" w:color="auto" w:fill="FFFFFF"/>
-        <w:spacing w:after="0" w:line="285" w:lineRule="atLeast"/>
-        <w:rPr>
-          <w:rFonts w:ascii="Consolas" w:eastAsia="Times New Roman" w:hAnsi="Consolas" w:cs="Times New Roman"/>
-          <w:color w:val="000000"/>
-          <w:sz w:val="21"/>
-          <w:szCs w:val="21"/>
-        </w:rPr>
-      </w:pPr>
-      <w:r>
-        <w:rPr>
-          <w:rFonts w:ascii="Consolas" w:eastAsia="Times New Roman" w:hAnsi="Consolas" w:cs="Times New Roman"/>
-          <w:color w:val="000000"/>
-          <w:sz w:val="21"/>
-          <w:szCs w:val="21"/>
-        </w:rPr>
-        <w:t xml:space="preserve">   </w:t>
-      </w:r>
-      <w:r>
-        <w:rPr>
-          <w:rFonts w:ascii="Consolas" w:eastAsia="Times New Roman" w:hAnsi="Consolas" w:cs="Times New Roman"/>
-          <w:color w:val="0451A5"/>
-          <w:sz w:val="21"/>
-          <w:szCs w:val="21"/>
-        </w:rPr>
-        <w:t>*</w:t>
-      </w:r>
-      <w:r>
-        <w:rPr>
-          <w:rFonts w:ascii="Consolas" w:eastAsia="Times New Roman" w:hAnsi="Consolas" w:cs="Times New Roman"/>
-          <w:color w:val="000000"/>
-          <w:sz w:val="21"/>
-          <w:szCs w:val="21"/>
-        </w:rPr>
-        <w:t xml:space="preserve"> The second message should ask how many units of the product they would like to buy.</w:t>
-      </w:r>
-    </w:p>
-    <w:p>
-      <w:pPr>
-        <w:shd w:val="clear" w:color="auto" w:fill="FFFFFF"/>
-        <w:spacing w:after="0" w:line="285" w:lineRule="atLeast"/>
-        <w:rPr>
-          <w:rFonts w:ascii="Consolas" w:eastAsia="Times New Roman" w:hAnsi="Consolas" w:cs="Times New Roman"/>
-          <w:color w:val="000000"/>
-          <w:sz w:val="21"/>
-          <w:szCs w:val="21"/>
-        </w:rPr>
-      </w:pPr>
-    </w:p>
-    <w:p>
-      <w:pPr>
-        <w:shd w:val="clear" w:color="auto" w:fill="FFFFFF"/>
-        <w:spacing w:after="0" w:line="285" w:lineRule="atLeast"/>
-        <w:rPr>
-          <w:rFonts w:ascii="Consolas" w:eastAsia="Times New Roman" w:hAnsi="Consolas" w:cs="Times New Roman"/>
-          <w:color w:val="000000"/>
-          <w:sz w:val="21"/>
-          <w:szCs w:val="21"/>
-        </w:rPr>
-      </w:pPr>
-      <w:r>
-        <w:rPr>
-          <w:rFonts w:ascii="Consolas" w:eastAsia="Times New Roman" w:hAnsi="Consolas" w:cs="Times New Roman"/>
-          <w:color w:val="0451A5"/>
-          <w:sz w:val="21"/>
-          <w:szCs w:val="21"/>
-        </w:rPr>
-        <w:t>7.</w:t>
-      </w:r>
-      <w:r>
-        <w:rPr>
-          <w:rFonts w:ascii="Consolas" w:eastAsia="Times New Roman" w:hAnsi="Consolas" w:cs="Times New Roman"/>
-          <w:color w:val="000000"/>
-          <w:sz w:val="21"/>
-          <w:szCs w:val="21"/>
-        </w:rPr>
-        <w:t xml:space="preserve"> Once the customer has placed the order, your application should check if your store has enough of the product to meet the customer's request.</w:t>
-      </w:r>
-    </w:p>
-    <w:p>
-      <w:pPr>
-        <w:shd w:val="clear" w:color="auto" w:fill="FFFFFF"/>
-        <w:spacing w:after="0" w:line="285" w:lineRule="atLeast"/>
-        <w:rPr>
-          <w:rFonts w:ascii="Consolas" w:eastAsia="Times New Roman" w:hAnsi="Consolas" w:cs="Times New Roman"/>
-          <w:color w:val="000000"/>
-          <w:sz w:val="21"/>
-          <w:szCs w:val="21"/>
-        </w:rPr>
-      </w:pPr>
-    </w:p>
-    <w:p>
-      <w:pPr>
-        <w:shd w:val="clear" w:color="auto" w:fill="FFFFFF"/>
-        <w:spacing w:after="0" w:line="285" w:lineRule="atLeast"/>
-        <w:rPr>
-          <w:rFonts w:ascii="Consolas" w:eastAsia="Times New Roman" w:hAnsi="Consolas" w:cs="Times New Roman"/>
-          <w:color w:val="000000"/>
-          <w:sz w:val="21"/>
-          <w:szCs w:val="21"/>
-        </w:rPr>
-      </w:pPr>
-      <w:r>
-        <w:rPr>
-          <w:rFonts w:ascii="Consolas" w:eastAsia="Times New Roman" w:hAnsi="Consolas" w:cs="Times New Roman"/>
-          <w:color w:val="000000"/>
-          <w:sz w:val="21"/>
-          <w:szCs w:val="21"/>
-        </w:rPr>
-        <w:t xml:space="preserve">   </w:t>
-      </w:r>
-      <w:r>
-        <w:rPr>
-          <w:rFonts w:ascii="Consolas" w:eastAsia="Times New Roman" w:hAnsi="Consolas" w:cs="Times New Roman"/>
-          <w:color w:val="0451A5"/>
-          <w:sz w:val="21"/>
-          <w:szCs w:val="21"/>
-        </w:rPr>
-        <w:t>*</w:t>
-      </w:r>
-      <w:r>
-        <w:rPr>
-          <w:rFonts w:ascii="Consolas" w:eastAsia="Times New Roman" w:hAnsi="Consolas" w:cs="Times New Roman"/>
-          <w:color w:val="000000"/>
-          <w:sz w:val="21"/>
-          <w:szCs w:val="21"/>
-        </w:rPr>
-        <w:t xml:space="preserve"> If not, the app should log a phrase like </w:t>
-      </w:r>
-      <w:r>
-        <w:rPr>
-          <w:rFonts w:ascii="Consolas" w:eastAsia="Times New Roman" w:hAnsi="Consolas" w:cs="Times New Roman"/>
-          <w:color w:val="800000"/>
-          <w:sz w:val="21"/>
-          <w:szCs w:val="21"/>
-        </w:rPr>
-        <w:t xml:space="preserve">`Insufficient </w:t>
-      </w:r>
-      <w:proofErr w:type="gramStart"/>
-      <w:r>
-        <w:rPr>
-          <w:rFonts w:ascii="Consolas" w:eastAsia="Times New Roman" w:hAnsi="Consolas" w:cs="Times New Roman"/>
-          <w:color w:val="800000"/>
-          <w:sz w:val="21"/>
-          <w:szCs w:val="21"/>
-        </w:rPr>
-        <w:t>quantity!`</w:t>
-      </w:r>
-      <w:proofErr w:type="gramEnd"/>
-      <w:r>
-        <w:rPr>
-          <w:rFonts w:ascii="Consolas" w:eastAsia="Times New Roman" w:hAnsi="Consolas" w:cs="Times New Roman"/>
-          <w:color w:val="000000"/>
-          <w:sz w:val="21"/>
-          <w:szCs w:val="21"/>
-        </w:rPr>
-        <w:t>, and then prevent the order from going through.</w:t>
-      </w:r>
-    </w:p>
-    <w:p>
-      <w:pPr>
-        <w:shd w:val="clear" w:color="auto" w:fill="FFFFFF"/>
-        <w:spacing w:after="0" w:line="285" w:lineRule="atLeast"/>
-        <w:rPr>
-          <w:rFonts w:ascii="Consolas" w:eastAsia="Times New Roman" w:hAnsi="Consolas" w:cs="Times New Roman"/>
-          <w:color w:val="000000"/>
-          <w:sz w:val="21"/>
-          <w:szCs w:val="21"/>
-        </w:rPr>
-      </w:pPr>
-    </w:p>
-    <w:p>
-      <w:pPr>
-        <w:shd w:val="clear" w:color="auto" w:fill="FFFFFF"/>
-        <w:spacing w:after="0" w:line="285" w:lineRule="atLeast"/>
-        <w:rPr>
-          <w:rFonts w:ascii="Consolas" w:eastAsia="Times New Roman" w:hAnsi="Consolas" w:cs="Times New Roman"/>
-          <w:color w:val="000000"/>
-          <w:sz w:val="21"/>
-          <w:szCs w:val="21"/>
-        </w:rPr>
-      </w:pPr>
-      <w:r>
-        <w:rPr>
-          <w:rFonts w:ascii="Consolas" w:eastAsia="Times New Roman" w:hAnsi="Consolas" w:cs="Times New Roman"/>
-          <w:color w:val="0451A5"/>
-          <w:sz w:val="21"/>
-          <w:szCs w:val="21"/>
-        </w:rPr>
-        <w:t>8.</w:t>
-      </w:r>
-      <w:r>
-        <w:rPr>
-          <w:rFonts w:ascii="Consolas" w:eastAsia="Times New Roman" w:hAnsi="Consolas" w:cs="Times New Roman"/>
-          <w:color w:val="000000"/>
-          <w:sz w:val="21"/>
-          <w:szCs w:val="21"/>
-        </w:rPr>
-        <w:t xml:space="preserve"> However, if your store </w:t>
-      </w:r>
-      <w:r>
-        <w:rPr>
-          <w:rFonts w:ascii="Consolas" w:eastAsia="Times New Roman" w:hAnsi="Consolas" w:cs="Times New Roman"/>
-          <w:i/>
-          <w:iCs/>
-          <w:color w:val="000000"/>
-          <w:sz w:val="21"/>
-          <w:szCs w:val="21"/>
-        </w:rPr>
-        <w:t>_does_</w:t>
-      </w:r>
-      <w:r>
-        <w:rPr>
-          <w:rFonts w:ascii="Consolas" w:eastAsia="Times New Roman" w:hAnsi="Consolas" w:cs="Times New Roman"/>
-          <w:color w:val="000000"/>
-          <w:sz w:val="21"/>
-          <w:szCs w:val="21"/>
-        </w:rPr>
-        <w:t xml:space="preserve"> have enough of the product, you should fulfill the customer's order.</w:t>
-      </w:r>
-    </w:p>
-    <w:p>
-      <w:pPr>
-        <w:shd w:val="clear" w:color="auto" w:fill="FFFFFF"/>
-        <w:spacing w:after="0" w:line="285" w:lineRule="atLeast"/>
-        <w:rPr>
-          <w:rFonts w:ascii="Consolas" w:eastAsia="Times New Roman" w:hAnsi="Consolas" w:cs="Times New Roman"/>
-          <w:color w:val="000000"/>
-          <w:sz w:val="21"/>
-          <w:szCs w:val="21"/>
-        </w:rPr>
-      </w:pPr>
-      <w:r>
-        <w:rPr>
-          <w:rFonts w:ascii="Consolas" w:eastAsia="Times New Roman" w:hAnsi="Consolas" w:cs="Times New Roman"/>
-          <w:color w:val="000000"/>
-          <w:sz w:val="21"/>
-          <w:szCs w:val="21"/>
-        </w:rPr>
-        <w:t xml:space="preserve">   </w:t>
-      </w:r>
-      <w:r>
-        <w:rPr>
-          <w:rFonts w:ascii="Consolas" w:eastAsia="Times New Roman" w:hAnsi="Consolas" w:cs="Times New Roman"/>
-          <w:color w:val="0451A5"/>
-          <w:sz w:val="21"/>
-          <w:szCs w:val="21"/>
-        </w:rPr>
-        <w:t>*</w:t>
-      </w:r>
-      <w:r>
-        <w:rPr>
-          <w:rFonts w:ascii="Consolas" w:eastAsia="Times New Roman" w:hAnsi="Consolas" w:cs="Times New Roman"/>
-          <w:color w:val="000000"/>
-          <w:sz w:val="21"/>
-          <w:szCs w:val="21"/>
-        </w:rPr>
-        <w:t xml:space="preserve"> This means updating the SQL database to reflect the remaining quantity.</w:t>
-      </w:r>
-    </w:p>
-    <w:p>
-      <w:pPr>
-        <w:shd w:val="clear" w:color="auto" w:fill="FFFFFF"/>
-        <w:spacing w:after="0" w:line="285" w:lineRule="atLeast"/>
-        <w:rPr>
-          <w:rFonts w:ascii="Consolas" w:eastAsia="Times New Roman" w:hAnsi="Consolas" w:cs="Times New Roman"/>
-          <w:color w:val="000000"/>
-          <w:sz w:val="21"/>
-          <w:szCs w:val="21"/>
-        </w:rPr>
-      </w:pPr>
-      <w:r>
-        <w:rPr>
-          <w:rFonts w:ascii="Consolas" w:eastAsia="Times New Roman" w:hAnsi="Consolas" w:cs="Times New Roman"/>
-          <w:color w:val="000000"/>
-          <w:sz w:val="21"/>
-          <w:szCs w:val="21"/>
-        </w:rPr>
-        <w:t xml:space="preserve">   </w:t>
-      </w:r>
-      <w:r>
-        <w:rPr>
-          <w:rFonts w:ascii="Consolas" w:eastAsia="Times New Roman" w:hAnsi="Consolas" w:cs="Times New Roman"/>
-          <w:color w:val="0451A5"/>
-          <w:sz w:val="21"/>
-          <w:szCs w:val="21"/>
-        </w:rPr>
-        <w:t>*</w:t>
-      </w:r>
-      <w:r>
-        <w:rPr>
-          <w:rFonts w:ascii="Consolas" w:eastAsia="Times New Roman" w:hAnsi="Consolas" w:cs="Times New Roman"/>
-          <w:color w:val="000000"/>
-          <w:sz w:val="21"/>
-          <w:szCs w:val="21"/>
-        </w:rPr>
-        <w:t xml:space="preserve"> Once the update goes through, show the customer the total cost of their purchase.</w:t>
-      </w:r>
     </w:p>
     <w:p>
       <w:pPr>

</xml_diff>